<commit_message>
Removed distribution restriction statements from documentation
These are not needed now that it's published on github. They were put
there to satisfy deliverables during the contract. Neither the
documentation nor anything else in the repository code is covered by
ITAR.
</commit_message>
<xml_diff>
--- a/Documentation/system/System Architecture and Design.docx
+++ b/Documentation/system/System Architecture and Design.docx
@@ -377,8 +377,6 @@
                                   </w:rPr>
                                   <w:t>9</w:t>
                                 </w:r>
-                                <w:bookmarkStart w:id="1" w:name="_GoBack"/>
-                                <w:bookmarkEnd w:id="1"/>
                                 <w:r>
                                   <w:rPr>
                                     <w:b/>
@@ -551,120 +549,6 @@
                                   <w:t xml:space="preserve"> </w:t>
                                 </w:r>
                               </w:p>
-                              <w:p>
-                                <w:pPr>
-                                  <w:autoSpaceDE w:val="0"/>
-                                  <w:autoSpaceDN w:val="0"/>
-                                  <w:adjustRightInd w:val="0"/>
-                                  <w:spacing w:before="0" w:after="0"/>
-                                  <w:rPr>
-                                    <w:rFonts w:ascii="Arial" w:eastAsiaTheme="minorEastAsia" w:hAnsi="Arial" w:cs="Arial"/>
-                                    <w:sz w:val="16"/>
-                                    <w:szCs w:val="16"/>
-                                    <w:lang w:eastAsia="ja-JP"/>
-                                  </w:rPr>
-                                </w:pPr>
-                                <w:r>
-                                  <w:rPr>
-                                    <w:rFonts w:ascii="Arial" w:eastAsiaTheme="minorEastAsia" w:hAnsi="Arial" w:cs="Arial"/>
-                                    <w:sz w:val="16"/>
-                                    <w:szCs w:val="16"/>
-                                    <w:lang w:eastAsia="ja-JP"/>
-                                  </w:rPr>
-                                  <w:t>WARNING: This document contains technical data whose export is restricted by the Arms</w:t>
-                                </w:r>
-                              </w:p>
-                              <w:p>
-                                <w:pPr>
-                                  <w:autoSpaceDE w:val="0"/>
-                                  <w:autoSpaceDN w:val="0"/>
-                                  <w:adjustRightInd w:val="0"/>
-                                  <w:spacing w:before="0" w:after="0"/>
-                                  <w:rPr>
-                                    <w:rFonts w:ascii="Arial" w:eastAsiaTheme="minorEastAsia" w:hAnsi="Arial" w:cs="Arial"/>
-                                    <w:sz w:val="16"/>
-                                    <w:szCs w:val="16"/>
-                                    <w:lang w:eastAsia="ja-JP"/>
-                                  </w:rPr>
-                                </w:pPr>
-                                <w:r>
-                                  <w:rPr>
-                                    <w:rFonts w:ascii="Arial" w:eastAsiaTheme="minorEastAsia" w:hAnsi="Arial" w:cs="Arial"/>
-                                    <w:sz w:val="16"/>
-                                    <w:szCs w:val="16"/>
-                                    <w:lang w:eastAsia="ja-JP"/>
-                                  </w:rPr>
-                                  <w:t>Export Control Act (Title 22, U.S.C., sec. 2751, et seq.) or the Export Administration Act of</w:t>
-                                </w:r>
-                              </w:p>
-                              <w:p>
-                                <w:pPr>
-                                  <w:autoSpaceDE w:val="0"/>
-                                  <w:autoSpaceDN w:val="0"/>
-                                  <w:adjustRightInd w:val="0"/>
-                                  <w:spacing w:before="0" w:after="0"/>
-                                  <w:rPr>
-                                    <w:rFonts w:ascii="Arial" w:eastAsiaTheme="minorEastAsia" w:hAnsi="Arial" w:cs="Arial"/>
-                                    <w:sz w:val="16"/>
-                                    <w:szCs w:val="16"/>
-                                    <w:lang w:eastAsia="ja-JP"/>
-                                  </w:rPr>
-                                </w:pPr>
-                                <w:r>
-                                  <w:rPr>
-                                    <w:rFonts w:ascii="Arial" w:eastAsiaTheme="minorEastAsia" w:hAnsi="Arial" w:cs="Arial"/>
-                                    <w:sz w:val="16"/>
-                                    <w:szCs w:val="16"/>
-                                    <w:lang w:eastAsia="ja-JP"/>
-                                  </w:rPr>
-                                  <w:t>1979, as amended, Title 50, U.S.C., App. 2401 et seq. Violation of these export laws are</w:t>
-                                </w:r>
-                              </w:p>
-                              <w:p>
-                                <w:pPr>
-                                  <w:autoSpaceDE w:val="0"/>
-                                  <w:autoSpaceDN w:val="0"/>
-                                  <w:adjustRightInd w:val="0"/>
-                                  <w:spacing w:before="0" w:after="0"/>
-                                  <w:rPr>
-                                    <w:rFonts w:ascii="Arial" w:eastAsiaTheme="minorEastAsia" w:hAnsi="Arial" w:cs="Arial"/>
-                                    <w:sz w:val="16"/>
-                                    <w:szCs w:val="16"/>
-                                    <w:lang w:eastAsia="ja-JP"/>
-                                  </w:rPr>
-                                </w:pPr>
-                                <w:r>
-                                  <w:rPr>
-                                    <w:rFonts w:ascii="Arial" w:eastAsiaTheme="minorEastAsia" w:hAnsi="Arial" w:cs="Arial"/>
-                                    <w:sz w:val="16"/>
-                                    <w:szCs w:val="16"/>
-                                    <w:lang w:eastAsia="ja-JP"/>
-                                  </w:rPr>
-                                  <w:t>subject to severe criminal penalties. Disseminate in accordance with the provisions of DoD</w:t>
-                                </w:r>
-                              </w:p>
-                              <w:p>
-                                <w:pPr>
-                                  <w:autoSpaceDE w:val="0"/>
-                                  <w:autoSpaceDN w:val="0"/>
-                                  <w:adjustRightInd w:val="0"/>
-                                  <w:spacing w:before="0" w:after="0"/>
-                                  <w:rPr>
-                                    <w:color w:val="595959" w:themeColor="text1" w:themeTint="A6"/>
-                                    <w:sz w:val="28"/>
-                                    <w:szCs w:val="28"/>
-                                  </w:rPr>
-                                </w:pPr>
-                                <w:r>
-                                  <w:rPr>
-                                    <w:rFonts w:ascii="Arial" w:eastAsiaTheme="minorEastAsia" w:hAnsi="Arial" w:cs="Arial"/>
-                                    <w:sz w:val="16"/>
-                                    <w:szCs w:val="16"/>
-                                    <w:lang w:eastAsia="ja-JP"/>
-                                  </w:rPr>
-                                  <w:t>Directive 5230.25.</w:t>
-                                </w:r>
-                              </w:p>
                             </w:txbxContent>
                           </wps:txbx>
                           <wps:bodyPr lIns="1600200" tIns="0" rIns="685800" bIns="0">
@@ -721,8 +605,6 @@
                             </w:rPr>
                             <w:t>9</w:t>
                           </w:r>
-                          <w:bookmarkStart w:id="2" w:name="_GoBack"/>
-                          <w:bookmarkEnd w:id="2"/>
                           <w:r>
                             <w:rPr>
                               <w:b/>
@@ -893,120 +775,6 @@
                               <w:lang w:eastAsia="ja-JP"/>
                             </w:rPr>
                             <w:t xml:space="preserve"> </w:t>
-                          </w:r>
-                        </w:p>
-                        <w:p>
-                          <w:pPr>
-                            <w:autoSpaceDE w:val="0"/>
-                            <w:autoSpaceDN w:val="0"/>
-                            <w:adjustRightInd w:val="0"/>
-                            <w:spacing w:before="0" w:after="0"/>
-                            <w:rPr>
-                              <w:rFonts w:ascii="Arial" w:eastAsiaTheme="minorEastAsia" w:hAnsi="Arial" w:cs="Arial"/>
-                              <w:sz w:val="16"/>
-                              <w:szCs w:val="16"/>
-                              <w:lang w:eastAsia="ja-JP"/>
-                            </w:rPr>
-                          </w:pPr>
-                          <w:r>
-                            <w:rPr>
-                              <w:rFonts w:ascii="Arial" w:eastAsiaTheme="minorEastAsia" w:hAnsi="Arial" w:cs="Arial"/>
-                              <w:sz w:val="16"/>
-                              <w:szCs w:val="16"/>
-                              <w:lang w:eastAsia="ja-JP"/>
-                            </w:rPr>
-                            <w:t>WARNING: This document contains technical data whose export is restricted by the Arms</w:t>
-                          </w:r>
-                        </w:p>
-                        <w:p>
-                          <w:pPr>
-                            <w:autoSpaceDE w:val="0"/>
-                            <w:autoSpaceDN w:val="0"/>
-                            <w:adjustRightInd w:val="0"/>
-                            <w:spacing w:before="0" w:after="0"/>
-                            <w:rPr>
-                              <w:rFonts w:ascii="Arial" w:eastAsiaTheme="minorEastAsia" w:hAnsi="Arial" w:cs="Arial"/>
-                              <w:sz w:val="16"/>
-                              <w:szCs w:val="16"/>
-                              <w:lang w:eastAsia="ja-JP"/>
-                            </w:rPr>
-                          </w:pPr>
-                          <w:r>
-                            <w:rPr>
-                              <w:rFonts w:ascii="Arial" w:eastAsiaTheme="minorEastAsia" w:hAnsi="Arial" w:cs="Arial"/>
-                              <w:sz w:val="16"/>
-                              <w:szCs w:val="16"/>
-                              <w:lang w:eastAsia="ja-JP"/>
-                            </w:rPr>
-                            <w:t>Export Control Act (Title 22, U.S.C., sec. 2751, et seq.) or the Export Administration Act of</w:t>
-                          </w:r>
-                        </w:p>
-                        <w:p>
-                          <w:pPr>
-                            <w:autoSpaceDE w:val="0"/>
-                            <w:autoSpaceDN w:val="0"/>
-                            <w:adjustRightInd w:val="0"/>
-                            <w:spacing w:before="0" w:after="0"/>
-                            <w:rPr>
-                              <w:rFonts w:ascii="Arial" w:eastAsiaTheme="minorEastAsia" w:hAnsi="Arial" w:cs="Arial"/>
-                              <w:sz w:val="16"/>
-                              <w:szCs w:val="16"/>
-                              <w:lang w:eastAsia="ja-JP"/>
-                            </w:rPr>
-                          </w:pPr>
-                          <w:r>
-                            <w:rPr>
-                              <w:rFonts w:ascii="Arial" w:eastAsiaTheme="minorEastAsia" w:hAnsi="Arial" w:cs="Arial"/>
-                              <w:sz w:val="16"/>
-                              <w:szCs w:val="16"/>
-                              <w:lang w:eastAsia="ja-JP"/>
-                            </w:rPr>
-                            <w:t>1979, as amended, Title 50, U.S.C., App. 2401 et seq. Violation of these export laws are</w:t>
-                          </w:r>
-                        </w:p>
-                        <w:p>
-                          <w:pPr>
-                            <w:autoSpaceDE w:val="0"/>
-                            <w:autoSpaceDN w:val="0"/>
-                            <w:adjustRightInd w:val="0"/>
-                            <w:spacing w:before="0" w:after="0"/>
-                            <w:rPr>
-                              <w:rFonts w:ascii="Arial" w:eastAsiaTheme="minorEastAsia" w:hAnsi="Arial" w:cs="Arial"/>
-                              <w:sz w:val="16"/>
-                              <w:szCs w:val="16"/>
-                              <w:lang w:eastAsia="ja-JP"/>
-                            </w:rPr>
-                          </w:pPr>
-                          <w:r>
-                            <w:rPr>
-                              <w:rFonts w:ascii="Arial" w:eastAsiaTheme="minorEastAsia" w:hAnsi="Arial" w:cs="Arial"/>
-                              <w:sz w:val="16"/>
-                              <w:szCs w:val="16"/>
-                              <w:lang w:eastAsia="ja-JP"/>
-                            </w:rPr>
-                            <w:t>subject to severe criminal penalties. Disseminate in accordance with the provisions of DoD</w:t>
-                          </w:r>
-                        </w:p>
-                        <w:p>
-                          <w:pPr>
-                            <w:autoSpaceDE w:val="0"/>
-                            <w:autoSpaceDN w:val="0"/>
-                            <w:adjustRightInd w:val="0"/>
-                            <w:spacing w:before="0" w:after="0"/>
-                            <w:rPr>
-                              <w:color w:val="595959" w:themeColor="text1" w:themeTint="A6"/>
-                              <w:sz w:val="28"/>
-                              <w:szCs w:val="28"/>
-                            </w:rPr>
-                          </w:pPr>
-                          <w:r>
-                            <w:rPr>
-                              <w:rFonts w:ascii="Arial" w:eastAsiaTheme="minorEastAsia" w:hAnsi="Arial" w:cs="Arial"/>
-                              <w:sz w:val="16"/>
-                              <w:szCs w:val="16"/>
-                              <w:lang w:eastAsia="ja-JP"/>
-                            </w:rPr>
-                            <w:t>Directive 5230.25.</w:t>
                           </w:r>
                         </w:p>
                       </w:txbxContent>
@@ -1219,7 +987,7 @@
                     <v:stroke joinstyle="miter"/>
                     <v:path gradientshapeok="t" o:connecttype="rect"/>
                   </v:shapetype>
-                  <v:shape id="Text Box 154" o:spid="_x0000_s1027" type="#_x0000_t202" style="position:absolute;margin-left:0;margin-top:124.35pt;width:8in;height:183.75pt;z-index:251659264;visibility:visible;mso-wrap-style:square;mso-width-percent:941;mso-height-percent:0;mso-wrap-distance-left:9pt;mso-wrap-distance-top:0;mso-wrap-distance-right:9pt;mso-wrap-distance-bottom:0;mso-position-horizontal:center;mso-position-horizontal-relative:margin;mso-position-vertical:absolute;mso-position-vertical-relative:page;mso-width-percent:941;mso-height-percent:0;mso-width-relative:page;mso-height-relative:page;v-text-anchor:bottom" o:gfxdata="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" filled="f" stroked="f" strokeweight=".5pt">
+                  <v:shape id="Text Box 154" o:spid="_x0000_s1027" type="#_x0000_t202" style="position:absolute;margin-left:0;margin-top:124.35pt;width:8in;height:183.75pt;z-index:251659264;visibility:visible;mso-wrap-style:square;mso-width-percent:941;mso-height-percent:0;mso-wrap-distance-left:9pt;mso-wrap-distance-top:0;mso-wrap-distance-right:9pt;mso-wrap-distance-bottom:0;mso-position-horizontal:center;mso-position-horizontal-relative:margin;mso-position-vertical:absolute;mso-position-vertical-relative:page;mso-width-percent:941;mso-height-percent:0;mso-width-relative:page;mso-height-relative:page;v-text-anchor:bottom" o:gfxdata="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" filled="f" stroked="f" strokeweight=".5pt">
                     <v:textbox inset="126pt,0,54pt,0">
                       <w:txbxContent>
                         <w:p>
@@ -1268,7 +1036,6 @@
                             </w:sdtContent>
                           </w:sdt>
                         </w:p>
-                        <w:bookmarkStart w:id="2" w:name="_GoBack" w:displacedByCustomXml="next"/>
                         <w:sdt>
                           <w:sdtPr>
                             <w:rPr>
@@ -1345,7 +1112,6 @@
                             </w:p>
                           </w:sdtContent>
                         </w:sdt>
-                        <w:bookmarkEnd w:id="2" w:displacedByCustomXml="prev"/>
                       </w:txbxContent>
                     </v:textbox>
                     <w10:wrap type="square" anchorx="margin" anchory="page"/>
@@ -1502,7 +1268,7 @@
               </mc:Choice>
               <mc:Fallback>
                 <w:pict>
-                  <v:shape w14:anchorId="5C2708AF" id="Text Box 152" o:spid="_x0000_s1027" type="#_x0000_t202" style="position:absolute;margin-left:0;margin-top:623.25pt;width:8in;height:1in;z-index:251660288;visibility:visible;mso-wrap-style:square;mso-width-percent:941;mso-height-percent:92;mso-wrap-distance-left:9pt;mso-wrap-distance-top:0;mso-wrap-distance-right:9pt;mso-wrap-distance-bottom:0;mso-position-horizontal:center;mso-position-horizontal-relative:margin;mso-position-vertical:absolute;mso-position-vertical-relative:page;mso-width-percent:941;mso-height-percent:92;mso-width-relative:page;mso-height-relative:page;v-text-anchor:bottom" o:gfxdata="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" filled="f" stroked="f" strokeweight=".5pt">
+                  <v:shape w14:anchorId="5C2708AF" id="Text Box 152" o:spid="_x0000_s1028" type="#_x0000_t202" style="position:absolute;margin-left:0;margin-top:623.25pt;width:8in;height:1in;z-index:251660288;visibility:visible;mso-wrap-style:square;mso-width-percent:941;mso-height-percent:92;mso-wrap-distance-left:9pt;mso-wrap-distance-top:0;mso-wrap-distance-right:9pt;mso-wrap-distance-bottom:0;mso-position-horizontal:center;mso-position-horizontal-relative:margin;mso-position-vertical:absolute;mso-position-vertical-relative:page;mso-width-percent:941;mso-height-percent:92;mso-width-relative:page;mso-height-relative:page;v-text-anchor:bottom" o:gfxdata="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" filled="f" stroked="f" strokeweight=".5pt">
                     <v:textbox inset="126pt,0,54pt,0">
                       <w:txbxContent>
                         <w:sdt>
@@ -1911,14 +1677,14 @@
       <w:r>
         <w:t>As web application, the Admin Workbench runs in a web browser and communicates directly only with the Virtue Manager server over http</w:t>
       </w:r>
-      <w:bookmarkStart w:id="3" w:name="_Ref511550462"/>
+      <w:bookmarkStart w:id="1" w:name="_Ref511550462"/>
       <w:r>
         <w:rPr>
           <w:rStyle w:val="FootnoteReference"/>
         </w:rPr>
         <w:footnoteReference w:id="2"/>
       </w:r>
-      <w:bookmarkEnd w:id="3"/>
+      <w:bookmarkEnd w:id="1"/>
       <w:r>
         <w:t>.</w:t>
       </w:r>
@@ -1930,7 +1696,7 @@
         <w:spacing w:before="240"/>
         <w:jc w:val="center"/>
       </w:pPr>
-      <w:bookmarkStart w:id="4" w:name="_Ref511491077"/>
+      <w:bookmarkStart w:id="2" w:name="_Ref511491077"/>
       <w:r>
         <w:lastRenderedPageBreak/>
         <w:t xml:space="preserve">Table </w:t>
@@ -1965,7 +1731,7 @@
         </w:rPr>
         <w:fldChar w:fldCharType="end"/>
       </w:r>
-      <w:bookmarkEnd w:id="4"/>
+      <w:bookmarkEnd w:id="2"/>
       <w:r>
         <w:rPr>
           <w:noProof/>
@@ -2346,7 +2112,7 @@
         <w:keepNext/>
         <w:jc w:val="center"/>
       </w:pPr>
-      <w:bookmarkStart w:id="5" w:name="_Ref511554077"/>
+      <w:bookmarkStart w:id="3" w:name="_Ref511554077"/>
       <w:r>
         <w:lastRenderedPageBreak/>
         <w:t xml:space="preserve">Table </w:t>
@@ -2381,7 +2147,7 @@
         </w:rPr>
         <w:fldChar w:fldCharType="end"/>
       </w:r>
-      <w:bookmarkEnd w:id="5"/>
+      <w:bookmarkEnd w:id="3"/>
       <w:r>
         <w:t xml:space="preserve"> Virtue Manager connections</w:t>
       </w:r>
@@ -3636,7 +3402,6 @@
         <w:pStyle w:val="Heading1"/>
       </w:pPr>
       <w:r>
-        <w:lastRenderedPageBreak/>
         <w:t>External Services</w:t>
       </w:r>
     </w:p>
@@ -3654,6 +3419,7 @@
         </w:numPr>
       </w:pPr>
       <w:r>
+        <w:lastRenderedPageBreak/>
         <w:t>Active Directory Server</w:t>
       </w:r>
     </w:p>
@@ -3776,8 +3542,8 @@
               <w:pStyle w:val="Caption"/>
               <w:jc w:val="center"/>
             </w:pPr>
-            <w:bookmarkStart w:id="6" w:name="_Ref511489512"/>
-            <w:bookmarkStart w:id="7" w:name="_Ref511563284"/>
+            <w:bookmarkStart w:id="4" w:name="_Ref511489512"/>
+            <w:bookmarkStart w:id="5" w:name="_Ref511563284"/>
             <w:r>
               <w:rPr>
                 <w:b/>
@@ -3815,11 +3581,11 @@
               </w:rPr>
               <w:fldChar w:fldCharType="end"/>
             </w:r>
-            <w:bookmarkEnd w:id="6"/>
+            <w:bookmarkEnd w:id="4"/>
             <w:r>
               <w:t xml:space="preserve"> SAVIOR Architecture. Sensor-related connections are shown.</w:t>
             </w:r>
-            <w:bookmarkEnd w:id="7"/>
+            <w:bookmarkEnd w:id="5"/>
           </w:p>
         </w:tc>
       </w:tr>
@@ -3904,8 +3670,8 @@
               <w:pStyle w:val="Caption"/>
               <w:jc w:val="center"/>
             </w:pPr>
-            <w:bookmarkStart w:id="8" w:name="_Ref511489516"/>
-            <w:bookmarkStart w:id="9" w:name="_Ref511563288"/>
+            <w:bookmarkStart w:id="6" w:name="_Ref511489516"/>
+            <w:bookmarkStart w:id="7" w:name="_Ref511563288"/>
             <w:r>
               <w:rPr>
                 <w:b/>
@@ -3943,21 +3709,22 @@
               </w:rPr>
               <w:fldChar w:fldCharType="end"/>
             </w:r>
-            <w:bookmarkEnd w:id="8"/>
+            <w:bookmarkEnd w:id="6"/>
             <w:r>
               <w:t xml:space="preserve"> SAVIOR Architecture. User-oriented connections are shown</w:t>
             </w:r>
-            <w:bookmarkEnd w:id="9"/>
+            <w:bookmarkEnd w:id="7"/>
           </w:p>
         </w:tc>
       </w:tr>
     </w:tbl>
-    <w:p/>
+    <w:p>
+      <w:bookmarkStart w:id="8" w:name="_GoBack"/>
+      <w:bookmarkEnd w:id="8"/>
+    </w:p>
     <w:sectPr>
       <w:headerReference w:type="default" r:id="rId16"/>
-      <w:footerReference w:type="default" r:id="rId17"/>
-      <w:headerReference w:type="first" r:id="rId18"/>
-      <w:footerReference w:type="first" r:id="rId19"/>
+      <w:headerReference w:type="first" r:id="rId17"/>
       <w:pgSz w:w="12240" w:h="15840"/>
       <w:pgMar w:top="1440" w:right="1440" w:bottom="1440" w:left="1440" w:header="720" w:footer="720" w:gutter="0"/>
       <w:pgNumType w:start="0"/>
@@ -3988,34 +3755,6 @@
     <w:p/>
   </w:endnote>
 </w:endnotes>
-</file>
-
-<file path=word/footer1.xml><?xml version="1.0" encoding="utf-8"?>
-<w:ftr xmlns:wpc="http://schemas.microsoft.com/office/word/2010/wordprocessingCanvas" xmlns:cx="http://schemas.microsoft.com/office/drawing/2014/chartex" xmlns:cx1="http://schemas.microsoft.com/office/drawing/2015/9/8/chartex" xmlns:cx2="http://schemas.microsoft.com/office/drawing/2015/10/21/chartex" xmlns:cx3="http://schemas.microsoft.com/office/drawing/2016/5/9/chartex" xmlns:cx4="http://schemas.microsoft.com/office/drawing/2016/5/10/chartex" xmlns:cx5="http://schemas.microsoft.com/office/drawing/2016/5/11/chartex" xmlns:cx6="http://schemas.microsoft.com/office/drawing/2016/5/12/chartex" xmlns:cx7="http://schemas.microsoft.com/office/drawing/2016/5/13/chartex" xmlns:cx8="http://schemas.microsoft.com/office/drawing/2016/5/14/chartex" xmlns:mc="http://schemas.openxmlformats.org/markup-compatibility/2006" xmlns:aink="http://schemas.microsoft.com/office/drawing/2016/ink" xmlns:am3d="http://schemas.microsoft.com/office/drawing/2017/model3d" xmlns:o="urn:schemas-microsoft-com:office:office" xmlns:r="http://schemas.openxmlformats.org/officeDocument/2006/relationships" xmlns:m="http://schemas.openxmlformats.org/officeDocument/2006/math" xmlns:v="urn:schemas-microsoft-com:vml" xmlns:wp14="http://schemas.microsoft.com/office/word/2010/wordprocessingDrawing" xmlns:wp="http://schemas.openxmlformats.org/drawingml/2006/wordprocessingDrawing" xmlns:w10="urn:schemas-microsoft-com:office:word" xmlns:w="http://schemas.openxmlformats.org/wordprocessingml/2006/main" xmlns:w14="http://schemas.microsoft.com/office/word/2010/wordml" xmlns:w15="http://schemas.microsoft.com/office/word/2012/wordml" xmlns:w16cid="http://schemas.microsoft.com/office/word/2016/wordml/cid" xmlns:w16se="http://schemas.microsoft.com/office/word/2015/wordml/symex" xmlns:wpg="http://schemas.microsoft.com/office/word/2010/wordprocessingGroup" xmlns:wpi="http://schemas.microsoft.com/office/word/2010/wordprocessingInk" xmlns:wne="http://schemas.microsoft.com/office/word/2006/wordml" xmlns:wps="http://schemas.microsoft.com/office/word/2010/wordprocessingShape" mc:Ignorable="w14 w15 w16se w16cid wp14">
-  <w:p>
-    <w:pPr>
-      <w:pStyle w:val="Footer"/>
-      <w:ind w:right="-907"/>
-    </w:pPr>
-    <w:r>
-      <w:t>DISTRIBUTION STATEMENT D. Distribution authorized to the Department of Defense and U.S. DoD contractors only. Other requests shall be referred to Commanding Officer, SSC PAC.</w:t>
-    </w:r>
-  </w:p>
-</w:ftr>
-</file>
-
-<file path=word/footer2.xml><?xml version="1.0" encoding="utf-8"?>
-<w:ftr xmlns:wpc="http://schemas.microsoft.com/office/word/2010/wordprocessingCanvas" xmlns:cx="http://schemas.microsoft.com/office/drawing/2014/chartex" xmlns:cx1="http://schemas.microsoft.com/office/drawing/2015/9/8/chartex" xmlns:cx2="http://schemas.microsoft.com/office/drawing/2015/10/21/chartex" xmlns:cx3="http://schemas.microsoft.com/office/drawing/2016/5/9/chartex" xmlns:cx4="http://schemas.microsoft.com/office/drawing/2016/5/10/chartex" xmlns:cx5="http://schemas.microsoft.com/office/drawing/2016/5/11/chartex" xmlns:cx6="http://schemas.microsoft.com/office/drawing/2016/5/12/chartex" xmlns:cx7="http://schemas.microsoft.com/office/drawing/2016/5/13/chartex" xmlns:cx8="http://schemas.microsoft.com/office/drawing/2016/5/14/chartex" xmlns:mc="http://schemas.openxmlformats.org/markup-compatibility/2006" xmlns:aink="http://schemas.microsoft.com/office/drawing/2016/ink" xmlns:am3d="http://schemas.microsoft.com/office/drawing/2017/model3d" xmlns:o="urn:schemas-microsoft-com:office:office" xmlns:r="http://schemas.openxmlformats.org/officeDocument/2006/relationships" xmlns:m="http://schemas.openxmlformats.org/officeDocument/2006/math" xmlns:v="urn:schemas-microsoft-com:vml" xmlns:wp14="http://schemas.microsoft.com/office/word/2010/wordprocessingDrawing" xmlns:wp="http://schemas.openxmlformats.org/drawingml/2006/wordprocessingDrawing" xmlns:w10="urn:schemas-microsoft-com:office:word" xmlns:w="http://schemas.openxmlformats.org/wordprocessingml/2006/main" xmlns:w14="http://schemas.microsoft.com/office/word/2010/wordml" xmlns:w15="http://schemas.microsoft.com/office/word/2012/wordml" xmlns:w16cid="http://schemas.microsoft.com/office/word/2016/wordml/cid" xmlns:w16se="http://schemas.microsoft.com/office/word/2015/wordml/symex" xmlns:wpg="http://schemas.microsoft.com/office/word/2010/wordprocessingGroup" xmlns:wpi="http://schemas.microsoft.com/office/word/2010/wordprocessingInk" xmlns:wne="http://schemas.microsoft.com/office/word/2006/wordml" xmlns:wps="http://schemas.microsoft.com/office/word/2010/wordprocessingShape" mc:Ignorable="w14 w15 w16se w16cid wp14">
-  <w:p>
-    <w:pPr>
-      <w:pStyle w:val="Footer"/>
-      <w:ind w:right="-907"/>
-    </w:pPr>
-    <w:r>
-      <w:t>DISTRIBUTION STATEMENT D. Distribution authorized to the Department of Defense and U.S. DoD contractors only. Other requests shall be referred to Commanding Officer, SSC PAC.</w:t>
-    </w:r>
-  </w:p>
-</w:ftr>
 </file>
 
 <file path=word/footnotes.xml><?xml version="1.0" encoding="utf-8"?>
@@ -6356,7 +6095,7 @@
       </w:pPr>
     </w:pPrDefault>
   </w:docDefaults>
-  <w:latentStyles w:defLockedState="0" w:defUIPriority="99" w:defSemiHidden="0" w:defUnhideWhenUsed="0" w:defQFormat="0" w:count="375">
+  <w:latentStyles w:defLockedState="0" w:defUIPriority="99" w:defSemiHidden="0" w:defUnhideWhenUsed="0" w:defQFormat="0" w:count="376">
     <w:lsdException w:name="Normal" w:uiPriority="0" w:qFormat="1"/>
     <w:lsdException w:name="heading 1" w:uiPriority="0" w:qFormat="1"/>
     <w:lsdException w:name="heading 2" w:semiHidden="1" w:uiPriority="0" w:unhideWhenUsed="1" w:qFormat="1"/>
@@ -6462,7 +6201,6 @@
     <w:lsdException w:name="HTML Sample" w:semiHidden="1" w:unhideWhenUsed="1"/>
     <w:lsdException w:name="HTML Typewriter" w:semiHidden="1" w:unhideWhenUsed="1"/>
     <w:lsdException w:name="HTML Variable" w:semiHidden="1" w:unhideWhenUsed="1"/>
-    <w:lsdException w:name="Normal Table" w:semiHidden="1" w:unhideWhenUsed="1"/>
     <w:lsdException w:name="annotation subject" w:semiHidden="1" w:unhideWhenUsed="1"/>
     <w:lsdException w:name="No List" w:semiHidden="1" w:unhideWhenUsed="1"/>
     <w:lsdException w:name="Outline List 1" w:semiHidden="1" w:unhideWhenUsed="1"/>
@@ -6509,10 +6247,8 @@
     <w:lsdException w:name="Table Subtle 2" w:semiHidden="1" w:unhideWhenUsed="1"/>
     <w:lsdException w:name="Table Web 1" w:semiHidden="1" w:unhideWhenUsed="1"/>
     <w:lsdException w:name="Table Web 2" w:semiHidden="1" w:unhideWhenUsed="1"/>
-    <w:lsdException w:name="Table Web 3" w:semiHidden="1" w:unhideWhenUsed="1"/>
     <w:lsdException w:name="Balloon Text" w:semiHidden="1" w:unhideWhenUsed="1"/>
     <w:lsdException w:name="Table Grid" w:uiPriority="39"/>
-    <w:lsdException w:name="Table Theme" w:semiHidden="1" w:unhideWhenUsed="1"/>
     <w:lsdException w:name="Placeholder Text" w:semiHidden="1"/>
     <w:lsdException w:name="No Spacing" w:semiHidden="1" w:uiPriority="1" w:unhideWhenUsed="1" w:qFormat="1"/>
     <w:lsdException w:name="Light Shading" w:uiPriority="60"/>
@@ -6732,6 +6468,7 @@
     <w:lsdException w:name="Smart Hyperlink" w:semiHidden="1" w:unhideWhenUsed="1"/>
     <w:lsdException w:name="Hashtag" w:semiHidden="1" w:unhideWhenUsed="1"/>
     <w:lsdException w:name="Unresolved Mention" w:semiHidden="1" w:unhideWhenUsed="1"/>
+    <w:lsdException w:name="Smart Link" w:semiHidden="1" w:unhideWhenUsed="1"/>
   </w:latentStyles>
   <w:style w:type="paragraph" w:default="1" w:styleId="Normal">
     <w:name w:val="Normal"/>
@@ -8371,129 +8108,12 @@
 </file>
 
 <file path=customXml/item2.xml><?xml version="1.0" encoding="utf-8"?>
-<p:properties xmlns:p="http://schemas.microsoft.com/office/2006/metadata/properties" xmlns:xsi="http://www.w3.org/2001/XMLSchema-instance" xmlns:pc="http://schemas.microsoft.com/office/infopath/2007/PartnerControls">
-  <documentManagement>
-    <APDescription xmlns="4873beb7-5857-4685-be1f-d57550cc96cc" xsi:nil="true"/>
-    <AssetExpire xmlns="4873beb7-5857-4685-be1f-d57550cc96cc">2029-01-01T08:00:00+00:00</AssetExpire>
-    <CampaignTagsTaxHTField0 xmlns="4873beb7-5857-4685-be1f-d57550cc96cc">
-      <Terms xmlns="http://schemas.microsoft.com/office/infopath/2007/PartnerControls"/>
-    </CampaignTagsTaxHTField0>
-    <IntlLangReviewDate xmlns="4873beb7-5857-4685-be1f-d57550cc96cc" xsi:nil="true"/>
-    <TPFriendlyName xmlns="4873beb7-5857-4685-be1f-d57550cc96cc" xsi:nil="true"/>
-    <IntlLangReview xmlns="4873beb7-5857-4685-be1f-d57550cc96cc">false</IntlLangReview>
-    <LocLastLocAttemptVersionLookup xmlns="4873beb7-5857-4685-be1f-d57550cc96cc">856581</LocLastLocAttemptVersionLookup>
-    <PolicheckWords xmlns="4873beb7-5857-4685-be1f-d57550cc96cc" xsi:nil="true"/>
-    <SubmitterId xmlns="4873beb7-5857-4685-be1f-d57550cc96cc" xsi:nil="true"/>
-    <AcquiredFrom xmlns="4873beb7-5857-4685-be1f-d57550cc96cc">Internal MS</AcquiredFrom>
-    <EditorialStatus xmlns="4873beb7-5857-4685-be1f-d57550cc96cc">Complete</EditorialStatus>
-    <Markets xmlns="4873beb7-5857-4685-be1f-d57550cc96cc"/>
-    <OriginAsset xmlns="4873beb7-5857-4685-be1f-d57550cc96cc" xsi:nil="true"/>
-    <AssetStart xmlns="4873beb7-5857-4685-be1f-d57550cc96cc">2012-09-19T07:42:00+00:00</AssetStart>
-    <FriendlyTitle xmlns="4873beb7-5857-4685-be1f-d57550cc96cc" xsi:nil="true"/>
-    <MarketSpecific xmlns="4873beb7-5857-4685-be1f-d57550cc96cc">false</MarketSpecific>
-    <TPNamespace xmlns="4873beb7-5857-4685-be1f-d57550cc96cc" xsi:nil="true"/>
-    <PublishStatusLookup xmlns="4873beb7-5857-4685-be1f-d57550cc96cc">
-      <Value>1622610</Value>
-    </PublishStatusLookup>
-    <APAuthor xmlns="4873beb7-5857-4685-be1f-d57550cc96cc">
-      <UserInfo>
-        <DisplayName>REDMOND\v-aptall</DisplayName>
-        <AccountId>2566</AccountId>
-        <AccountType/>
-      </UserInfo>
-    </APAuthor>
-    <TPCommandLine xmlns="4873beb7-5857-4685-be1f-d57550cc96cc" xsi:nil="true"/>
-    <IntlLangReviewer xmlns="4873beb7-5857-4685-be1f-d57550cc96cc" xsi:nil="true"/>
-    <OpenTemplate xmlns="4873beb7-5857-4685-be1f-d57550cc96cc">true</OpenTemplate>
-    <CSXSubmissionDate xmlns="4873beb7-5857-4685-be1f-d57550cc96cc" xsi:nil="true"/>
-    <TaxCatchAll xmlns="4873beb7-5857-4685-be1f-d57550cc96cc"/>
-    <Manager xmlns="4873beb7-5857-4685-be1f-d57550cc96cc" xsi:nil="true"/>
-    <NumericId xmlns="4873beb7-5857-4685-be1f-d57550cc96cc" xsi:nil="true"/>
-    <ParentAssetId xmlns="4873beb7-5857-4685-be1f-d57550cc96cc" xsi:nil="true"/>
-    <OriginalSourceMarket xmlns="4873beb7-5857-4685-be1f-d57550cc96cc" xsi:nil="true"/>
-    <ApprovalStatus xmlns="4873beb7-5857-4685-be1f-d57550cc96cc">InProgress</ApprovalStatus>
-    <TPComponent xmlns="4873beb7-5857-4685-be1f-d57550cc96cc" xsi:nil="true"/>
-    <EditorialTags xmlns="4873beb7-5857-4685-be1f-d57550cc96cc" xsi:nil="true"/>
-    <TPExecutable xmlns="4873beb7-5857-4685-be1f-d57550cc96cc" xsi:nil="true"/>
-    <TPLaunchHelpLink xmlns="4873beb7-5857-4685-be1f-d57550cc96cc" xsi:nil="true"/>
-    <LocComments xmlns="4873beb7-5857-4685-be1f-d57550cc96cc" xsi:nil="true"/>
-    <LocRecommendedHandoff xmlns="4873beb7-5857-4685-be1f-d57550cc96cc" xsi:nil="true"/>
-    <SourceTitle xmlns="4873beb7-5857-4685-be1f-d57550cc96cc" xsi:nil="true"/>
-    <CSXUpdate xmlns="4873beb7-5857-4685-be1f-d57550cc96cc">false</CSXUpdate>
-    <IntlLocPriority xmlns="4873beb7-5857-4685-be1f-d57550cc96cc" xsi:nil="true"/>
-    <UAProjectedTotalWords xmlns="4873beb7-5857-4685-be1f-d57550cc96cc" xsi:nil="true"/>
-    <AssetType xmlns="4873beb7-5857-4685-be1f-d57550cc96cc">TP</AssetType>
-    <MachineTranslated xmlns="4873beb7-5857-4685-be1f-d57550cc96cc">false</MachineTranslated>
-    <OutputCachingOn xmlns="4873beb7-5857-4685-be1f-d57550cc96cc">false</OutputCachingOn>
-    <TemplateStatus xmlns="4873beb7-5857-4685-be1f-d57550cc96cc">Complete</TemplateStatus>
-    <IsSearchable xmlns="4873beb7-5857-4685-be1f-d57550cc96cc">true</IsSearchable>
-    <ContentItem xmlns="4873beb7-5857-4685-be1f-d57550cc96cc" xsi:nil="true"/>
-    <HandoffToMSDN xmlns="4873beb7-5857-4685-be1f-d57550cc96cc" xsi:nil="true"/>
-    <ShowIn xmlns="4873beb7-5857-4685-be1f-d57550cc96cc">Show everywhere</ShowIn>
-    <ThumbnailAssetId xmlns="4873beb7-5857-4685-be1f-d57550cc96cc" xsi:nil="true"/>
-    <UALocComments xmlns="4873beb7-5857-4685-be1f-d57550cc96cc" xsi:nil="true"/>
-    <UALocRecommendation xmlns="4873beb7-5857-4685-be1f-d57550cc96cc">Localize</UALocRecommendation>
-    <LastModifiedDateTime xmlns="4873beb7-5857-4685-be1f-d57550cc96cc" xsi:nil="true"/>
-    <LegacyData xmlns="4873beb7-5857-4685-be1f-d57550cc96cc" xsi:nil="true"/>
-    <LocManualTestRequired xmlns="4873beb7-5857-4685-be1f-d57550cc96cc">false</LocManualTestRequired>
-    <LocMarketGroupTiers2 xmlns="4873beb7-5857-4685-be1f-d57550cc96cc" xsi:nil="true"/>
-    <ClipArtFilename xmlns="4873beb7-5857-4685-be1f-d57550cc96cc" xsi:nil="true"/>
-    <TPApplication xmlns="4873beb7-5857-4685-be1f-d57550cc96cc" xsi:nil="true"/>
-    <CSXHash xmlns="4873beb7-5857-4685-be1f-d57550cc96cc" xsi:nil="true"/>
-    <DirectSourceMarket xmlns="4873beb7-5857-4685-be1f-d57550cc96cc" xsi:nil="true"/>
-    <PrimaryImageGen xmlns="4873beb7-5857-4685-be1f-d57550cc96cc">true</PrimaryImageGen>
-    <PlannedPubDate xmlns="4873beb7-5857-4685-be1f-d57550cc96cc" xsi:nil="true"/>
-    <CSXSubmissionMarket xmlns="4873beb7-5857-4685-be1f-d57550cc96cc" xsi:nil="true"/>
-    <Downloads xmlns="4873beb7-5857-4685-be1f-d57550cc96cc">0</Downloads>
-    <ArtSampleDocs xmlns="4873beb7-5857-4685-be1f-d57550cc96cc" xsi:nil="true"/>
-    <TrustLevel xmlns="4873beb7-5857-4685-be1f-d57550cc96cc">1 Microsoft Managed Content</TrustLevel>
-    <BlockPublish xmlns="4873beb7-5857-4685-be1f-d57550cc96cc">false</BlockPublish>
-    <TPLaunchHelpLinkType xmlns="4873beb7-5857-4685-be1f-d57550cc96cc">Template</TPLaunchHelpLinkType>
-    <LocalizationTagsTaxHTField0 xmlns="4873beb7-5857-4685-be1f-d57550cc96cc">
-      <Terms xmlns="http://schemas.microsoft.com/office/infopath/2007/PartnerControls"/>
-    </LocalizationTagsTaxHTField0>
-    <BusinessGroup xmlns="4873beb7-5857-4685-be1f-d57550cc96cc" xsi:nil="true"/>
-    <Providers xmlns="4873beb7-5857-4685-be1f-d57550cc96cc" xsi:nil="true"/>
-    <TemplateTemplateType xmlns="4873beb7-5857-4685-be1f-d57550cc96cc">Word Document Template</TemplateTemplateType>
-    <TimesCloned xmlns="4873beb7-5857-4685-be1f-d57550cc96cc" xsi:nil="true"/>
-    <TPAppVersion xmlns="4873beb7-5857-4685-be1f-d57550cc96cc" xsi:nil="true"/>
-    <VoteCount xmlns="4873beb7-5857-4685-be1f-d57550cc96cc" xsi:nil="true"/>
-    <AverageRating xmlns="4873beb7-5857-4685-be1f-d57550cc96cc" xsi:nil="true"/>
-    <FeatureTagsTaxHTField0 xmlns="4873beb7-5857-4685-be1f-d57550cc96cc">
-      <Terms xmlns="http://schemas.microsoft.com/office/infopath/2007/PartnerControls"/>
-    </FeatureTagsTaxHTField0>
-    <Provider xmlns="4873beb7-5857-4685-be1f-d57550cc96cc" xsi:nil="true"/>
-    <UACurrentWords xmlns="4873beb7-5857-4685-be1f-d57550cc96cc" xsi:nil="true"/>
-    <AssetId xmlns="4873beb7-5857-4685-be1f-d57550cc96cc">TP103457714</AssetId>
-    <TPClientViewer xmlns="4873beb7-5857-4685-be1f-d57550cc96cc" xsi:nil="true"/>
-    <DSATActionTaken xmlns="4873beb7-5857-4685-be1f-d57550cc96cc" xsi:nil="true"/>
-    <APEditor xmlns="4873beb7-5857-4685-be1f-d57550cc96cc">
-      <UserInfo>
-        <DisplayName/>
-        <AccountId xsi:nil="true"/>
-        <AccountType/>
-      </UserInfo>
-    </APEditor>
-    <TPInstallLocation xmlns="4873beb7-5857-4685-be1f-d57550cc96cc" xsi:nil="true"/>
-    <OOCacheId xmlns="4873beb7-5857-4685-be1f-d57550cc96cc" xsi:nil="true"/>
-    <IsDeleted xmlns="4873beb7-5857-4685-be1f-d57550cc96cc">false</IsDeleted>
-    <PublishTargets xmlns="4873beb7-5857-4685-be1f-d57550cc96cc">OfficeOnlineVNext</PublishTargets>
-    <ApprovalLog xmlns="4873beb7-5857-4685-be1f-d57550cc96cc" xsi:nil="true"/>
-    <BugNumber xmlns="4873beb7-5857-4685-be1f-d57550cc96cc" xsi:nil="true"/>
-    <CrawlForDependencies xmlns="4873beb7-5857-4685-be1f-d57550cc96cc">false</CrawlForDependencies>
-    <InternalTagsTaxHTField0 xmlns="4873beb7-5857-4685-be1f-d57550cc96cc">
-      <Terms xmlns="http://schemas.microsoft.com/office/infopath/2007/PartnerControls"/>
-    </InternalTagsTaxHTField0>
-    <LastHandOff xmlns="4873beb7-5857-4685-be1f-d57550cc96cc" xsi:nil="true"/>
-    <Milestone xmlns="4873beb7-5857-4685-be1f-d57550cc96cc" xsi:nil="true"/>
-    <OriginalRelease xmlns="4873beb7-5857-4685-be1f-d57550cc96cc">15</OriginalRelease>
-    <RecommendationsModifier xmlns="4873beb7-5857-4685-be1f-d57550cc96cc" xsi:nil="true"/>
-    <ScenarioTagsTaxHTField0 xmlns="4873beb7-5857-4685-be1f-d57550cc96cc">
-      <Terms xmlns="http://schemas.microsoft.com/office/infopath/2007/PartnerControls"/>
-    </ScenarioTagsTaxHTField0>
-    <UANotes xmlns="4873beb7-5857-4685-be1f-d57550cc96cc" xsi:nil="true"/>
-  </documentManagement>
-</p:properties>
+<?mso-contentType ?>
+<FormTemplates xmlns="http://schemas.microsoft.com/sharepoint/v3/contenttype/forms">
+  <Display>DocumentLibraryForm</Display>
+  <Edit>AssetEditForm</Edit>
+  <New>DocumentLibraryForm</New>
+</FormTemplates>
 </file>
 
 <file path=customXml/item3.xml><?xml version="1.0" encoding="utf-8"?>
@@ -9537,12 +9157,129 @@
 </file>
 
 <file path=customXml/item4.xml><?xml version="1.0" encoding="utf-8"?>
-<?mso-contentType ?>
-<FormTemplates xmlns="http://schemas.microsoft.com/sharepoint/v3/contenttype/forms">
-  <Display>DocumentLibraryForm</Display>
-  <Edit>AssetEditForm</Edit>
-  <New>DocumentLibraryForm</New>
-</FormTemplates>
+<p:properties xmlns:p="http://schemas.microsoft.com/office/2006/metadata/properties" xmlns:xsi="http://www.w3.org/2001/XMLSchema-instance" xmlns:pc="http://schemas.microsoft.com/office/infopath/2007/PartnerControls">
+  <documentManagement>
+    <APDescription xmlns="4873beb7-5857-4685-be1f-d57550cc96cc" xsi:nil="true"/>
+    <AssetExpire xmlns="4873beb7-5857-4685-be1f-d57550cc96cc">2029-01-01T08:00:00+00:00</AssetExpire>
+    <CampaignTagsTaxHTField0 xmlns="4873beb7-5857-4685-be1f-d57550cc96cc">
+      <Terms xmlns="http://schemas.microsoft.com/office/infopath/2007/PartnerControls"/>
+    </CampaignTagsTaxHTField0>
+    <IntlLangReviewDate xmlns="4873beb7-5857-4685-be1f-d57550cc96cc" xsi:nil="true"/>
+    <TPFriendlyName xmlns="4873beb7-5857-4685-be1f-d57550cc96cc" xsi:nil="true"/>
+    <IntlLangReview xmlns="4873beb7-5857-4685-be1f-d57550cc96cc">false</IntlLangReview>
+    <LocLastLocAttemptVersionLookup xmlns="4873beb7-5857-4685-be1f-d57550cc96cc">856581</LocLastLocAttemptVersionLookup>
+    <PolicheckWords xmlns="4873beb7-5857-4685-be1f-d57550cc96cc" xsi:nil="true"/>
+    <SubmitterId xmlns="4873beb7-5857-4685-be1f-d57550cc96cc" xsi:nil="true"/>
+    <AcquiredFrom xmlns="4873beb7-5857-4685-be1f-d57550cc96cc">Internal MS</AcquiredFrom>
+    <EditorialStatus xmlns="4873beb7-5857-4685-be1f-d57550cc96cc">Complete</EditorialStatus>
+    <Markets xmlns="4873beb7-5857-4685-be1f-d57550cc96cc"/>
+    <OriginAsset xmlns="4873beb7-5857-4685-be1f-d57550cc96cc" xsi:nil="true"/>
+    <AssetStart xmlns="4873beb7-5857-4685-be1f-d57550cc96cc">2012-09-19T07:42:00+00:00</AssetStart>
+    <FriendlyTitle xmlns="4873beb7-5857-4685-be1f-d57550cc96cc" xsi:nil="true"/>
+    <MarketSpecific xmlns="4873beb7-5857-4685-be1f-d57550cc96cc">false</MarketSpecific>
+    <TPNamespace xmlns="4873beb7-5857-4685-be1f-d57550cc96cc" xsi:nil="true"/>
+    <PublishStatusLookup xmlns="4873beb7-5857-4685-be1f-d57550cc96cc">
+      <Value>1622610</Value>
+    </PublishStatusLookup>
+    <APAuthor xmlns="4873beb7-5857-4685-be1f-d57550cc96cc">
+      <UserInfo>
+        <DisplayName>REDMOND\v-aptall</DisplayName>
+        <AccountId>2566</AccountId>
+        <AccountType/>
+      </UserInfo>
+    </APAuthor>
+    <TPCommandLine xmlns="4873beb7-5857-4685-be1f-d57550cc96cc" xsi:nil="true"/>
+    <IntlLangReviewer xmlns="4873beb7-5857-4685-be1f-d57550cc96cc" xsi:nil="true"/>
+    <OpenTemplate xmlns="4873beb7-5857-4685-be1f-d57550cc96cc">true</OpenTemplate>
+    <CSXSubmissionDate xmlns="4873beb7-5857-4685-be1f-d57550cc96cc" xsi:nil="true"/>
+    <TaxCatchAll xmlns="4873beb7-5857-4685-be1f-d57550cc96cc"/>
+    <Manager xmlns="4873beb7-5857-4685-be1f-d57550cc96cc" xsi:nil="true"/>
+    <NumericId xmlns="4873beb7-5857-4685-be1f-d57550cc96cc" xsi:nil="true"/>
+    <ParentAssetId xmlns="4873beb7-5857-4685-be1f-d57550cc96cc" xsi:nil="true"/>
+    <OriginalSourceMarket xmlns="4873beb7-5857-4685-be1f-d57550cc96cc" xsi:nil="true"/>
+    <ApprovalStatus xmlns="4873beb7-5857-4685-be1f-d57550cc96cc">InProgress</ApprovalStatus>
+    <TPComponent xmlns="4873beb7-5857-4685-be1f-d57550cc96cc" xsi:nil="true"/>
+    <EditorialTags xmlns="4873beb7-5857-4685-be1f-d57550cc96cc" xsi:nil="true"/>
+    <TPExecutable xmlns="4873beb7-5857-4685-be1f-d57550cc96cc" xsi:nil="true"/>
+    <TPLaunchHelpLink xmlns="4873beb7-5857-4685-be1f-d57550cc96cc" xsi:nil="true"/>
+    <LocComments xmlns="4873beb7-5857-4685-be1f-d57550cc96cc" xsi:nil="true"/>
+    <LocRecommendedHandoff xmlns="4873beb7-5857-4685-be1f-d57550cc96cc" xsi:nil="true"/>
+    <SourceTitle xmlns="4873beb7-5857-4685-be1f-d57550cc96cc" xsi:nil="true"/>
+    <CSXUpdate xmlns="4873beb7-5857-4685-be1f-d57550cc96cc">false</CSXUpdate>
+    <IntlLocPriority xmlns="4873beb7-5857-4685-be1f-d57550cc96cc" xsi:nil="true"/>
+    <UAProjectedTotalWords xmlns="4873beb7-5857-4685-be1f-d57550cc96cc" xsi:nil="true"/>
+    <AssetType xmlns="4873beb7-5857-4685-be1f-d57550cc96cc">TP</AssetType>
+    <MachineTranslated xmlns="4873beb7-5857-4685-be1f-d57550cc96cc">false</MachineTranslated>
+    <OutputCachingOn xmlns="4873beb7-5857-4685-be1f-d57550cc96cc">false</OutputCachingOn>
+    <TemplateStatus xmlns="4873beb7-5857-4685-be1f-d57550cc96cc">Complete</TemplateStatus>
+    <IsSearchable xmlns="4873beb7-5857-4685-be1f-d57550cc96cc">true</IsSearchable>
+    <ContentItem xmlns="4873beb7-5857-4685-be1f-d57550cc96cc" xsi:nil="true"/>
+    <HandoffToMSDN xmlns="4873beb7-5857-4685-be1f-d57550cc96cc" xsi:nil="true"/>
+    <ShowIn xmlns="4873beb7-5857-4685-be1f-d57550cc96cc">Show everywhere</ShowIn>
+    <ThumbnailAssetId xmlns="4873beb7-5857-4685-be1f-d57550cc96cc" xsi:nil="true"/>
+    <UALocComments xmlns="4873beb7-5857-4685-be1f-d57550cc96cc" xsi:nil="true"/>
+    <UALocRecommendation xmlns="4873beb7-5857-4685-be1f-d57550cc96cc">Localize</UALocRecommendation>
+    <LastModifiedDateTime xmlns="4873beb7-5857-4685-be1f-d57550cc96cc" xsi:nil="true"/>
+    <LegacyData xmlns="4873beb7-5857-4685-be1f-d57550cc96cc" xsi:nil="true"/>
+    <LocManualTestRequired xmlns="4873beb7-5857-4685-be1f-d57550cc96cc">false</LocManualTestRequired>
+    <LocMarketGroupTiers2 xmlns="4873beb7-5857-4685-be1f-d57550cc96cc" xsi:nil="true"/>
+    <ClipArtFilename xmlns="4873beb7-5857-4685-be1f-d57550cc96cc" xsi:nil="true"/>
+    <TPApplication xmlns="4873beb7-5857-4685-be1f-d57550cc96cc" xsi:nil="true"/>
+    <CSXHash xmlns="4873beb7-5857-4685-be1f-d57550cc96cc" xsi:nil="true"/>
+    <DirectSourceMarket xmlns="4873beb7-5857-4685-be1f-d57550cc96cc" xsi:nil="true"/>
+    <PrimaryImageGen xmlns="4873beb7-5857-4685-be1f-d57550cc96cc">true</PrimaryImageGen>
+    <PlannedPubDate xmlns="4873beb7-5857-4685-be1f-d57550cc96cc" xsi:nil="true"/>
+    <CSXSubmissionMarket xmlns="4873beb7-5857-4685-be1f-d57550cc96cc" xsi:nil="true"/>
+    <Downloads xmlns="4873beb7-5857-4685-be1f-d57550cc96cc">0</Downloads>
+    <ArtSampleDocs xmlns="4873beb7-5857-4685-be1f-d57550cc96cc" xsi:nil="true"/>
+    <TrustLevel xmlns="4873beb7-5857-4685-be1f-d57550cc96cc">1 Microsoft Managed Content</TrustLevel>
+    <BlockPublish xmlns="4873beb7-5857-4685-be1f-d57550cc96cc">false</BlockPublish>
+    <TPLaunchHelpLinkType xmlns="4873beb7-5857-4685-be1f-d57550cc96cc">Template</TPLaunchHelpLinkType>
+    <LocalizationTagsTaxHTField0 xmlns="4873beb7-5857-4685-be1f-d57550cc96cc">
+      <Terms xmlns="http://schemas.microsoft.com/office/infopath/2007/PartnerControls"/>
+    </LocalizationTagsTaxHTField0>
+    <BusinessGroup xmlns="4873beb7-5857-4685-be1f-d57550cc96cc" xsi:nil="true"/>
+    <Providers xmlns="4873beb7-5857-4685-be1f-d57550cc96cc" xsi:nil="true"/>
+    <TemplateTemplateType xmlns="4873beb7-5857-4685-be1f-d57550cc96cc">Word Document Template</TemplateTemplateType>
+    <TimesCloned xmlns="4873beb7-5857-4685-be1f-d57550cc96cc" xsi:nil="true"/>
+    <TPAppVersion xmlns="4873beb7-5857-4685-be1f-d57550cc96cc" xsi:nil="true"/>
+    <VoteCount xmlns="4873beb7-5857-4685-be1f-d57550cc96cc" xsi:nil="true"/>
+    <AverageRating xmlns="4873beb7-5857-4685-be1f-d57550cc96cc" xsi:nil="true"/>
+    <FeatureTagsTaxHTField0 xmlns="4873beb7-5857-4685-be1f-d57550cc96cc">
+      <Terms xmlns="http://schemas.microsoft.com/office/infopath/2007/PartnerControls"/>
+    </FeatureTagsTaxHTField0>
+    <Provider xmlns="4873beb7-5857-4685-be1f-d57550cc96cc" xsi:nil="true"/>
+    <UACurrentWords xmlns="4873beb7-5857-4685-be1f-d57550cc96cc" xsi:nil="true"/>
+    <AssetId xmlns="4873beb7-5857-4685-be1f-d57550cc96cc">TP103457714</AssetId>
+    <TPClientViewer xmlns="4873beb7-5857-4685-be1f-d57550cc96cc" xsi:nil="true"/>
+    <DSATActionTaken xmlns="4873beb7-5857-4685-be1f-d57550cc96cc" xsi:nil="true"/>
+    <APEditor xmlns="4873beb7-5857-4685-be1f-d57550cc96cc">
+      <UserInfo>
+        <DisplayName/>
+        <AccountId xsi:nil="true"/>
+        <AccountType/>
+      </UserInfo>
+    </APEditor>
+    <TPInstallLocation xmlns="4873beb7-5857-4685-be1f-d57550cc96cc" xsi:nil="true"/>
+    <OOCacheId xmlns="4873beb7-5857-4685-be1f-d57550cc96cc" xsi:nil="true"/>
+    <IsDeleted xmlns="4873beb7-5857-4685-be1f-d57550cc96cc">false</IsDeleted>
+    <PublishTargets xmlns="4873beb7-5857-4685-be1f-d57550cc96cc">OfficeOnlineVNext</PublishTargets>
+    <ApprovalLog xmlns="4873beb7-5857-4685-be1f-d57550cc96cc" xsi:nil="true"/>
+    <BugNumber xmlns="4873beb7-5857-4685-be1f-d57550cc96cc" xsi:nil="true"/>
+    <CrawlForDependencies xmlns="4873beb7-5857-4685-be1f-d57550cc96cc">false</CrawlForDependencies>
+    <InternalTagsTaxHTField0 xmlns="4873beb7-5857-4685-be1f-d57550cc96cc">
+      <Terms xmlns="http://schemas.microsoft.com/office/infopath/2007/PartnerControls"/>
+    </InternalTagsTaxHTField0>
+    <LastHandOff xmlns="4873beb7-5857-4685-be1f-d57550cc96cc" xsi:nil="true"/>
+    <Milestone xmlns="4873beb7-5857-4685-be1f-d57550cc96cc" xsi:nil="true"/>
+    <OriginalRelease xmlns="4873beb7-5857-4685-be1f-d57550cc96cc">15</OriginalRelease>
+    <RecommendationsModifier xmlns="4873beb7-5857-4685-be1f-d57550cc96cc" xsi:nil="true"/>
+    <ScenarioTagsTaxHTField0 xmlns="4873beb7-5857-4685-be1f-d57550cc96cc">
+      <Terms xmlns="http://schemas.microsoft.com/office/infopath/2007/PartnerControls"/>
+    </ScenarioTagsTaxHTField0>
+    <UANotes xmlns="4873beb7-5857-4685-be1f-d57550cc96cc" xsi:nil="true"/>
+  </documentManagement>
+</p:properties>
 </file>
 
 <file path=customXml/item5.xml><?xml version="1.0" encoding="utf-8"?>
@@ -9558,11 +9295,9 @@
 </file>
 
 <file path=customXml/itemProps2.xml><?xml version="1.0" encoding="utf-8"?>
-<ds:datastoreItem xmlns:ds="http://schemas.openxmlformats.org/officeDocument/2006/customXml" ds:itemID="{63671810-3EF7-4C8E-BCBA-248ABE2BAB39}">
+<ds:datastoreItem xmlns:ds="http://schemas.openxmlformats.org/officeDocument/2006/customXml" ds:itemID="{499EA1EC-B023-4266-9865-E1EDA122A8C9}">
   <ds:schemaRefs>
-    <ds:schemaRef ds:uri="http://schemas.microsoft.com/office/2006/metadata/properties"/>
-    <ds:schemaRef ds:uri="http://schemas.microsoft.com/office/infopath/2007/PartnerControls"/>
-    <ds:schemaRef ds:uri="4873beb7-5857-4685-be1f-d57550cc96cc"/>
+    <ds:schemaRef ds:uri="http://schemas.microsoft.com/sharepoint/v3/contenttype/forms"/>
   </ds:schemaRefs>
 </ds:datastoreItem>
 </file>
@@ -9586,15 +9321,17 @@
 </file>
 
 <file path=customXml/itemProps4.xml><?xml version="1.0" encoding="utf-8"?>
-<ds:datastoreItem xmlns:ds="http://schemas.openxmlformats.org/officeDocument/2006/customXml" ds:itemID="{499EA1EC-B023-4266-9865-E1EDA122A8C9}">
+<ds:datastoreItem xmlns:ds="http://schemas.openxmlformats.org/officeDocument/2006/customXml" ds:itemID="{63671810-3EF7-4C8E-BCBA-248ABE2BAB39}">
   <ds:schemaRefs>
-    <ds:schemaRef ds:uri="http://schemas.microsoft.com/sharepoint/v3/contenttype/forms"/>
+    <ds:schemaRef ds:uri="http://schemas.microsoft.com/office/2006/metadata/properties"/>
+    <ds:schemaRef ds:uri="http://schemas.microsoft.com/office/infopath/2007/PartnerControls"/>
+    <ds:schemaRef ds:uri="4873beb7-5857-4685-be1f-d57550cc96cc"/>
   </ds:schemaRefs>
 </ds:datastoreItem>
 </file>
 
 <file path=customXml/itemProps5.xml><?xml version="1.0" encoding="utf-8"?>
-<ds:datastoreItem xmlns:ds="http://schemas.openxmlformats.org/officeDocument/2006/customXml" ds:itemID="{7A989AE4-5923-4DB8-97A3-35A1598ABA2F}">
+<ds:datastoreItem xmlns:ds="http://schemas.openxmlformats.org/officeDocument/2006/customXml" ds:itemID="{653E62DF-9BB7-4AC5-A908-7AD372079BCF}">
   <ds:schemaRefs>
     <ds:schemaRef ds:uri="http://schemas.openxmlformats.org/officeDocument/2006/bibliography"/>
   </ds:schemaRefs>

</xml_diff>